<commit_message>
CRUD operations for Categories Table
</commit_message>
<xml_diff>
--- a/learning.docx
+++ b/learning.docx
@@ -7,6 +7,98 @@
         <w:t xml:space="preserve">10k + 20k + </w:t>
       </w:r>
     </w:p>
+    <w:p>
+      <w:r>
+        <w:t xml:space="preserve">Buying </w:t>
+      </w:r>
+    </w:p>
+    <w:p>
+      <w:proofErr w:type="spellStart"/>
+      <w:r>
+        <w:t>Ibakuli</w:t>
+      </w:r>
+      <w:proofErr w:type="spellEnd"/>
+      <w:r>
+        <w:t xml:space="preserve"> 4k or 4.5k</w:t>
+      </w:r>
+    </w:p>
+    <w:p>
+      <w:r>
+        <w:t>Buying from farmers</w:t>
+      </w:r>
+      <w:r>
+        <w:t xml:space="preserve">, then selling to the white man. Pays after 2-3 weeks, works with PALM (WFP), SAAWO, Canada. Buys from </w:t>
+      </w:r>
+      <w:proofErr w:type="spellStart"/>
+      <w:r>
+        <w:t>bikundi</w:t>
+      </w:r>
+      <w:proofErr w:type="spellEnd"/>
+      <w:r>
+        <w:t xml:space="preserve"> (farmers’ group – beans, 2 hoes, forks) [</w:t>
+      </w:r>
+      <w:proofErr w:type="spellStart"/>
+      <w:r>
+        <w:t>umwiz’arahenda</w:t>
+      </w:r>
+      <w:proofErr w:type="spellEnd"/>
+      <w:r>
+        <w:t>].</w:t>
+      </w:r>
+    </w:p>
+    <w:p>
+      <w:r>
+        <w:t>Other beans are now at 3k or 3.5k</w:t>
+      </w:r>
+    </w:p>
+    <w:p>
+      <w:r>
+        <w:t xml:space="preserve">Association is called </w:t>
+      </w:r>
+      <w:proofErr w:type="spellStart"/>
+      <w:r>
+        <w:t>Ajesedeki</w:t>
+      </w:r>
+      <w:proofErr w:type="spellEnd"/>
+      <w:r>
+        <w:t xml:space="preserve"> – SCIATE (Works with this). $3 road construction. 580 (before), 450 (</w:t>
+      </w:r>
+      <w:r>
+        <w:t>now</w:t>
+      </w:r>
+      <w:r>
+        <w:t>) people</w:t>
+      </w:r>
+      <w:r>
+        <w:t>.</w:t>
+      </w:r>
+    </w:p>
+    <w:p>
+      <w:r>
+        <w:t>Seasons: June &amp; July | Jan &amp; Feb</w:t>
+      </w:r>
+    </w:p>
+    <w:p>
+      <w:proofErr w:type="spellStart"/>
+      <w:r>
+        <w:t>Ibakuli</w:t>
+      </w:r>
+      <w:proofErr w:type="spellEnd"/>
+      <w:r>
+        <w:t xml:space="preserve"> 5.5k</w:t>
+      </w:r>
+    </w:p>
+    <w:p>
+      <w:proofErr w:type="spellStart"/>
+      <w:r>
+        <w:t>Arua</w:t>
+      </w:r>
+      <w:proofErr w:type="spellEnd"/>
+      <w:r>
+        <w:t xml:space="preserve"> Bus Park</w:t>
+      </w:r>
+    </w:p>
+    <w:p/>
     <w:sectPr>
       <w:pgSz w:w="12240" w:h="15840"/>
       <w:pgMar w:top="1440" w:right="1440" w:bottom="1440" w:left="1440" w:header="720" w:footer="720" w:gutter="0"/>

</xml_diff>